<commit_message>
updated 28 September report & created pdf version
</commit_message>
<xml_diff>
--- a/reports/NZ vax 28 September 2021.docx
+++ b/reports/NZ vax 28 September 2021.docx
@@ -76,10 +76,10 @@
           <w:noProof/>
         </w:rPr>
         <w:drawing>
-          <wp:inline distT="0" distB="0" distL="0" distR="0" wp14:anchorId="2F058C70" wp14:editId="5FD833D4">
+          <wp:inline distT="0" distB="0" distL="0" distR="0" wp14:anchorId="449969D2" wp14:editId="04B5640D">
             <wp:extent cx="5400000" cy="4499823"/>
             <wp:effectExtent l="0" t="0" r="0" b="0"/>
-            <wp:docPr id="6" name="Picture 6" descr="Diagram&#10;&#10;Description automatically generated with low confidence"/>
+            <wp:docPr id="1" name="Picture 1" descr="Diagram&#10;&#10;Description automatically generated"/>
             <wp:cNvGraphicFramePr>
               <a:graphicFrameLocks xmlns:a="http://schemas.openxmlformats.org/drawingml/2006/main" noChangeAspect="1"/>
             </wp:cNvGraphicFramePr>
@@ -87,7 +87,7 @@
               <a:graphicData uri="http://schemas.openxmlformats.org/drawingml/2006/picture">
                 <pic:pic xmlns:pic="http://schemas.openxmlformats.org/drawingml/2006/picture">
                   <pic:nvPicPr>
-                    <pic:cNvPr id="6" name="Picture 6" descr="Diagram&#10;&#10;Description automatically generated with low confidence"/>
+                    <pic:cNvPr id="1" name="Picture 1" descr="Diagram&#10;&#10;Description automatically generated"/>
                     <pic:cNvPicPr/>
                   </pic:nvPicPr>
                   <pic:blipFill>
@@ -111,6 +111,12 @@
           </wp:inline>
         </w:drawing>
       </w:r>
+    </w:p>
+    <w:p>
+      <w:pPr>
+        <w:spacing w:line="240" w:lineRule="auto"/>
+        <w:jc w:val="center"/>
+      </w:pPr>
     </w:p>
     <w:p>
       <w:pPr>
@@ -187,10 +193,10 @@
           <w:noProof/>
         </w:rPr>
         <w:drawing>
-          <wp:inline distT="0" distB="0" distL="0" distR="0" wp14:anchorId="3CB86700" wp14:editId="021878E4">
+          <wp:inline distT="0" distB="0" distL="0" distR="0" wp14:anchorId="34202195" wp14:editId="0DC1B12C">
             <wp:extent cx="5400000" cy="4499823"/>
             <wp:effectExtent l="0" t="0" r="0" b="0"/>
-            <wp:docPr id="8" name="Picture 8" descr="Diagram&#10;&#10;Description automatically generated"/>
+            <wp:docPr id="2" name="Picture 2" descr="Diagram&#10;&#10;Description automatically generated with medium confidence"/>
             <wp:cNvGraphicFramePr>
               <a:graphicFrameLocks xmlns:a="http://schemas.openxmlformats.org/drawingml/2006/main" noChangeAspect="1"/>
             </wp:cNvGraphicFramePr>
@@ -198,7 +204,7 @@
               <a:graphicData uri="http://schemas.openxmlformats.org/drawingml/2006/picture">
                 <pic:pic xmlns:pic="http://schemas.openxmlformats.org/drawingml/2006/picture">
                   <pic:nvPicPr>
-                    <pic:cNvPr id="8" name="Picture 8" descr="Diagram&#10;&#10;Description automatically generated"/>
+                    <pic:cNvPr id="2" name="Picture 2" descr="Diagram&#10;&#10;Description automatically generated with medium confidence"/>
                     <pic:cNvPicPr/>
                   </pic:nvPicPr>
                   <pic:blipFill>

</xml_diff>